<commit_message>
livrable 1 zip archive
</commit_message>
<xml_diff>
--- a/Design.docx
+++ b/Design.docx
@@ -4,7 +4,7 @@
   <w:body>
     <w:p>
       <w:pPr>
-        <w:pStyle w:val="Titre1"/>
+        <w:pStyle w:val="Heading1"/>
         <w:jc w:val="center"/>
         <w:rPr>
           <w:lang w:val="fr-CA"/>
@@ -54,13 +54,19 @@
         <w:rPr>
           <w:lang w:val="fr-CA"/>
         </w:rPr>
-        <w:t>*</w:t>
-      </w:r>
-      <w:r>
-        <w:rPr>
-          <w:lang w:val="fr-CA"/>
-        </w:rPr>
-        <w:t>Pour l’instant rien en particulier.</w:t>
+        <w:t xml:space="preserve"> - Vous devez lancer </w:t>
+      </w:r>
+      <w:r>
+        <w:rPr>
+          <w:lang w:val="fr-CA"/>
+        </w:rPr>
+        <w:t xml:space="preserve">manuellement </w:t>
+      </w:r>
+      <w:r>
+        <w:rPr>
+          <w:lang w:val="fr-CA"/>
+        </w:rPr>
+        <w:t>chacune des pages html à visiter. Vous accédez à artist.html et album.html dans le navigateur.</w:t>
       </w:r>
       <w:bookmarkStart w:id="0" w:name="_GoBack"/>
       <w:bookmarkEnd w:id="0"/>
@@ -120,7 +126,7 @@
     </w:p>
     <w:p>
       <w:pPr>
-        <w:pStyle w:val="Paragraphedeliste"/>
+        <w:pStyle w:val="ListParagraph"/>
         <w:numPr>
           <w:ilvl w:val="0"/>
           <w:numId w:val="1"/>
@@ -181,7 +187,7 @@
     </w:p>
     <w:p>
       <w:pPr>
-        <w:pStyle w:val="Paragraphedeliste"/>
+        <w:pStyle w:val="ListParagraph"/>
         <w:numPr>
           <w:ilvl w:val="0"/>
           <w:numId w:val="1"/>
@@ -236,7 +242,7 @@
     </w:p>
     <w:p>
       <w:pPr>
-        <w:pStyle w:val="Paragraphedeliste"/>
+        <w:pStyle w:val="ListParagraph"/>
         <w:numPr>
           <w:ilvl w:val="0"/>
           <w:numId w:val="1"/>
@@ -285,7 +291,7 @@
     </w:p>
     <w:p>
       <w:pPr>
-        <w:pStyle w:val="Paragraphedeliste"/>
+        <w:pStyle w:val="ListParagraph"/>
         <w:numPr>
           <w:ilvl w:val="0"/>
           <w:numId w:val="1"/>
@@ -348,7 +354,7 @@
     </w:p>
     <w:p>
       <w:pPr>
-        <w:pStyle w:val="Paragraphedeliste"/>
+        <w:pStyle w:val="ListParagraph"/>
         <w:numPr>
           <w:ilvl w:val="0"/>
           <w:numId w:val="1"/>
@@ -725,11 +731,11 @@
       <w:lang w:val="en-CA"/>
     </w:rPr>
   </w:style>
-  <w:style w:type="paragraph" w:styleId="Titre1">
+  <w:style w:type="paragraph" w:styleId="Heading1">
     <w:name w:val="heading 1"/>
     <w:basedOn w:val="Normal"/>
     <w:next w:val="Normal"/>
-    <w:link w:val="Titre1Car"/>
+    <w:link w:val="Heading1Char"/>
     <w:uiPriority w:val="9"/>
     <w:qFormat/>
     <w:rsid w:val="00511170"/>
@@ -748,12 +754,13 @@
       <w:szCs w:val="32"/>
     </w:rPr>
   </w:style>
-  <w:style w:type="character" w:default="1" w:styleId="Policepardfaut">
+  <w:style w:type="character" w:default="1" w:styleId="DefaultParagraphFont">
     <w:name w:val="Default Paragraph Font"/>
     <w:uiPriority w:val="1"/>
+    <w:semiHidden/>
     <w:unhideWhenUsed/>
   </w:style>
-  <w:style w:type="table" w:default="1" w:styleId="TableauNormal">
+  <w:style w:type="table" w:default="1" w:styleId="TableNormal">
     <w:name w:val="Normal Table"/>
     <w:uiPriority w:val="99"/>
     <w:semiHidden/>
@@ -768,16 +775,16 @@
       </w:tblCellMar>
     </w:tblPr>
   </w:style>
-  <w:style w:type="numbering" w:default="1" w:styleId="Aucuneliste">
+  <w:style w:type="numbering" w:default="1" w:styleId="NoList">
     <w:name w:val="No List"/>
     <w:uiPriority w:val="99"/>
     <w:semiHidden/>
     <w:unhideWhenUsed/>
   </w:style>
-  <w:style w:type="character" w:customStyle="1" w:styleId="Titre1Car">
-    <w:name w:val="Titre 1 Car"/>
-    <w:basedOn w:val="Policepardfaut"/>
-    <w:link w:val="Titre1"/>
+  <w:style w:type="character" w:customStyle="1" w:styleId="Heading1Char">
+    <w:name w:val="Heading 1 Char"/>
+    <w:basedOn w:val="DefaultParagraphFont"/>
+    <w:link w:val="Heading1"/>
     <w:uiPriority w:val="9"/>
     <w:rsid w:val="00511170"/>
     <w:rPr>
@@ -790,7 +797,7 @@
       <w:lang w:val="en-CA"/>
     </w:rPr>
   </w:style>
-  <w:style w:type="paragraph" w:styleId="Paragraphedeliste">
+  <w:style w:type="paragraph" w:styleId="ListParagraph">
     <w:name w:val="List Paragraph"/>
     <w:basedOn w:val="Normal"/>
     <w:uiPriority w:val="34"/>
@@ -963,11 +970,11 @@
       <w:lang w:val="en-CA"/>
     </w:rPr>
   </w:style>
-  <w:style w:type="paragraph" w:styleId="Titre1">
+  <w:style w:type="paragraph" w:styleId="Heading1">
     <w:name w:val="heading 1"/>
     <w:basedOn w:val="Normal"/>
     <w:next w:val="Normal"/>
-    <w:link w:val="Titre1Car"/>
+    <w:link w:val="Heading1Char"/>
     <w:uiPriority w:val="9"/>
     <w:qFormat/>
     <w:rsid w:val="00511170"/>
@@ -986,12 +993,13 @@
       <w:szCs w:val="32"/>
     </w:rPr>
   </w:style>
-  <w:style w:type="character" w:default="1" w:styleId="Policepardfaut">
+  <w:style w:type="character" w:default="1" w:styleId="DefaultParagraphFont">
     <w:name w:val="Default Paragraph Font"/>
     <w:uiPriority w:val="1"/>
+    <w:semiHidden/>
     <w:unhideWhenUsed/>
   </w:style>
-  <w:style w:type="table" w:default="1" w:styleId="TableauNormal">
+  <w:style w:type="table" w:default="1" w:styleId="TableNormal">
     <w:name w:val="Normal Table"/>
     <w:uiPriority w:val="99"/>
     <w:semiHidden/>
@@ -1006,16 +1014,16 @@
       </w:tblCellMar>
     </w:tblPr>
   </w:style>
-  <w:style w:type="numbering" w:default="1" w:styleId="Aucuneliste">
+  <w:style w:type="numbering" w:default="1" w:styleId="NoList">
     <w:name w:val="No List"/>
     <w:uiPriority w:val="99"/>
     <w:semiHidden/>
     <w:unhideWhenUsed/>
   </w:style>
-  <w:style w:type="character" w:customStyle="1" w:styleId="Titre1Car">
-    <w:name w:val="Titre 1 Car"/>
-    <w:basedOn w:val="Policepardfaut"/>
-    <w:link w:val="Titre1"/>
+  <w:style w:type="character" w:customStyle="1" w:styleId="Heading1Char">
+    <w:name w:val="Heading 1 Char"/>
+    <w:basedOn w:val="DefaultParagraphFont"/>
+    <w:link w:val="Heading1"/>
     <w:uiPriority w:val="9"/>
     <w:rsid w:val="00511170"/>
     <w:rPr>
@@ -1028,7 +1036,7 @@
       <w:lang w:val="en-CA"/>
     </w:rPr>
   </w:style>
-  <w:style w:type="paragraph" w:styleId="Paragraphedeliste">
+  <w:style w:type="paragraph" w:styleId="ListParagraph">
     <w:name w:val="List Paragraph"/>
     <w:basedOn w:val="Normal"/>
     <w:uiPriority w:val="34"/>

</xml_diff>